<commit_message>
Added crdit to Dr. Damith and Shawn.
</commit_message>
<xml_diff>
--- a/[W15-2c][V0.5] Credits.docx
+++ b/[W15-2c][V0.5] Credits.docx
@@ -56,8 +56,6 @@
         </w:rPr>
         <w:t xml:space="preserve">Tasuke. </w:t>
       </w:r>
-      <w:bookmarkStart w:id="0" w:name="_GoBack"/>
-      <w:bookmarkEnd w:id="0"/>
     </w:p>
     <w:tbl>
       <w:tblPr>
@@ -78,7 +76,7 @@
               <w:bottom w:val="nil"/>
               <w:right w:val="nil"/>
             </w:tcBorders>
-            <w:shd w:val="clear" w:color="auto" w:fill="DBDBDB" w:themeFill="text1" w:themeFillTint="33"/>
+            <w:shd w:val="clear" w:color="auto" w:fill="CCCCCC" w:themeFill="text1" w:themeFillTint="33"/>
           </w:tcPr>
           <w:p>
             <w:pPr>
@@ -309,14 +307,7 @@
                   <w:rStyle w:val="IntenseReference"/>
                   <w:lang w:val="en-US"/>
                 </w:rPr>
-                <w:t>http://developer.nokia.com/community/wiki/</w:t>
-              </w:r>
-              <w:r>
-                <w:rPr>
-                  <w:rStyle w:val="IntenseReference"/>
-                  <w:lang w:val="en-US"/>
-                </w:rPr>
-                <w:t>Code_Example_for_</w:t>
+                <w:t>http://developer.nokia.com/community/wiki/Code_Example_for_</w:t>
               </w:r>
             </w:hyperlink>
           </w:p>
@@ -611,9 +602,38 @@
         <w:jc w:val="both"/>
         <w:rPr>
           <w:sz w:val="40"/>
+          <w:szCs w:val="40"/>
           <w:vertAlign w:val="subscript"/>
         </w:rPr>
       </w:pPr>
+      <w:r>
+        <w:rPr>
+          <w:sz w:val="40"/>
+          <w:szCs w:val="40"/>
+          <w:vertAlign w:val="subscript"/>
+        </w:rPr>
+        <w:t xml:space="preserve">Finally, we would like to thank </w:t>
+      </w:r>
+      <w:proofErr w:type="spellStart"/>
+      <w:r>
+        <w:rPr>
+          <w:sz w:val="40"/>
+          <w:szCs w:val="40"/>
+          <w:vertAlign w:val="subscript"/>
+        </w:rPr>
+        <w:t>Dr.</w:t>
+      </w:r>
+      <w:proofErr w:type="spellEnd"/>
+      <w:r>
+        <w:rPr>
+          <w:sz w:val="40"/>
+          <w:szCs w:val="40"/>
+          <w:vertAlign w:val="subscript"/>
+        </w:rPr>
+        <w:t xml:space="preserve"> Damith and Shawn for their guidance on our project.</w:t>
+      </w:r>
+      <w:bookmarkStart w:id="0" w:name="_GoBack"/>
+      <w:bookmarkEnd w:id="0"/>
     </w:p>
     <w:sectPr>
       <w:pgSz w:w="11906" w:h="16838"/>
@@ -1072,6 +1092,11 @@
       </w:tblCellMar>
     </w:tblPr>
   </w:style>
+  <w:style w:type="character" w:customStyle="1" w:styleId="iname-txt">
+    <w:name w:val="iname-txt"/>
+    <w:basedOn w:val="DefaultParagraphFont"/>
+    <w:rsid w:val="00C167EB"/>
+  </w:style>
 </w:styles>
 </file>
 
@@ -1425,6 +1450,11 @@
       </w:tblCellMar>
     </w:tblPr>
   </w:style>
+  <w:style w:type="character" w:customStyle="1" w:styleId="iname-txt">
+    <w:name w:val="iname-txt"/>
+    <w:basedOn w:val="DefaultParagraphFont"/>
+    <w:rsid w:val="00C167EB"/>
+  </w:style>
 </w:styles>
 </file>
 
@@ -1433,10 +1463,10 @@
   <a:themeElements>
     <a:clrScheme name="Office">
       <a:dk1>
-        <a:sysClr val="windowText" lastClr="4B4B4B"/>
+        <a:sysClr val="windowText" lastClr="000000"/>
       </a:dk1>
       <a:lt1>
-        <a:sysClr val="window" lastClr="F5F5EE"/>
+        <a:sysClr val="window" lastClr="FFFFFF"/>
       </a:lt1>
       <a:dk2>
         <a:srgbClr val="1F497D"/>

</xml_diff>